<commit_message>
updating some docs incl concept statement
</commit_message>
<xml_diff>
--- a/Documents for report/Functional prototype WallColouring - ethanDraft.docx
+++ b/Documents for report/Functional prototype WallColouring - ethanDraft.docx
@@ -213,26 +213,22 @@
         </w:drawing>
       </w:r>
       <w:r>
-        <w:t xml:space="preserve">The first attempt at prototyping this was done on Processing 3 using the </w:t>
-      </w:r>
-      <w:proofErr w:type="spellStart"/>
-      <w:r>
-        <w:t>Ketai</w:t>
-      </w:r>
-      <w:proofErr w:type="spellEnd"/>
+        <w:t>The first attempt at prototyping this was done on Processing 3 using the Ketai</w:t>
+      </w:r>
+      <w:r>
+        <w:t xml:space="preserve"> </w:t>
+      </w:r>
+      <w:r>
+        <w:rPr>
+          <w:color w:val="FF0000"/>
+        </w:rPr>
+        <w:t>reference</w:t>
+      </w:r>
       <w:r>
         <w:t xml:space="preserve"> library to access the android came</w:t>
       </w:r>
       <w:r>
-        <w:t>ra. The way it works is it allows the user to tap an item on the live camera feed, which the software then draws the RGB values from by selecting the specific pixel. Once it has a “</w:t>
-      </w:r>
-      <w:proofErr w:type="spellStart"/>
-      <w:r>
-        <w:t>colourGrabbed</w:t>
-      </w:r>
-      <w:proofErr w:type="spellEnd"/>
-      <w:r>
-        <w:t>” it loops through all other pixels currently in the came</w:t>
+        <w:t>ra. The way it works is it allows the user to tap an item on the live camera feed, which the software then draws the RGB values from by selecting the specific pixel. Once it has a “colourGrabbed” it loops through all other pixels currently in the came</w:t>
       </w:r>
       <w:r>
         <w:t>ra feed and if they are similar</w:t>
@@ -361,31 +357,38 @@
         </w:rPr>
         <w:t xml:space="preserve">Write some shit here about reducing calculations, maybe having users draw the space they want to be coloured? Stuff about researching all the things Frederic said… </w:t>
       </w:r>
-    </w:p>
-    <w:p>
-      <w:pPr>
-        <w:rPr>
-          <w:rFonts w:cstheme="minorHAnsi"/>
-          <w:color w:val="FF0000"/>
-        </w:rPr>
-      </w:pPr>
-    </w:p>
-    <w:p>
-      <w:pPr>
-        <w:rPr>
-          <w:rFonts w:cstheme="minorHAnsi"/>
-          <w:color w:val="FF0000"/>
-        </w:rPr>
-      </w:pPr>
-      <w:r>
-        <w:rPr>
-          <w:rFonts w:cstheme="minorHAnsi"/>
-          <w:color w:val="FF0000"/>
-        </w:rPr>
-        <w:t>Should I bother add code snippets or not?</w:t>
-      </w:r>
       <w:bookmarkStart w:id="0" w:name="_GoBack"/>
       <w:bookmarkEnd w:id="0"/>
+      <w:r>
+        <w:rPr>
+          <w:rFonts w:cstheme="minorHAnsi"/>
+          <w:color w:val="FF0000"/>
+        </w:rPr>
+        <w:t>reference some academic stuff</w:t>
+      </w:r>
+    </w:p>
+    <w:p>
+      <w:pPr>
+        <w:rPr>
+          <w:rFonts w:cstheme="minorHAnsi"/>
+          <w:color w:val="FF0000"/>
+        </w:rPr>
+      </w:pPr>
+    </w:p>
+    <w:p>
+      <w:pPr>
+        <w:rPr>
+          <w:rFonts w:cstheme="minorHAnsi"/>
+          <w:color w:val="FF0000"/>
+        </w:rPr>
+      </w:pPr>
+      <w:r>
+        <w:rPr>
+          <w:rFonts w:cstheme="minorHAnsi"/>
+          <w:color w:val="FF0000"/>
+        </w:rPr>
+        <w:t>Should I bother add code snippets or not?</w:t>
+      </w:r>
     </w:p>
     <w:sectPr>
       <w:pgSz w:w="11906" w:h="16838"/>

</xml_diff>